<commit_message>
Start undestanding how The delegate works
</commit_message>
<xml_diff>
--- a/Labs/ЛР6/ЛР6.docx
+++ b/Labs/ЛР6/ЛР6.docx
@@ -294,7 +294,7 @@
               <w:szCs w:val="32"/>
               <w:lang w:val="ru-RU"/>
             </w:rPr>
-            <w:t>5</w:t>
+            <w:t>6</w:t>
           </w:r>
         </w:p>
         <w:p>
@@ -324,7 +324,7 @@
               <w:szCs w:val="32"/>
               <w:lang w:val="ru-RU"/>
             </w:rPr>
-            <w:t>Обобщения и шаблоны</w:t>
+            <w:t>Делегаты, события и лямбды</w:t>
           </w:r>
           <w:r>
             <w:rPr>
@@ -603,7 +603,7 @@
               <w:szCs w:val="28"/>
               <w:lang w:val="ru-RU"/>
             </w:rPr>
-            <w:t>получить навыки создания обобщённых типов. Изучить шаблоны.</w:t>
+            <w:t>познакомиться с использованием делегатов в приложениях. Научится описывать собственные события. Познакомится с механизмом обработки событий.</w:t>
           </w:r>
         </w:p>
         <w:p>
@@ -643,8 +643,19 @@
               <w:szCs w:val="28"/>
               <w:lang w:val="ru-RU"/>
             </w:rPr>
-            <w:t xml:space="preserve"> По полученному базовому классу (из предыдущей лабораторной работы) создать классы наследников по двум разным ветвям наследования (B←P1←P11 и B←P2←P21):</w:t>
-          </w:r>
+            <w:t xml:space="preserve"> По полученному базовому классу (из предыдущей лабораторной работы) создать классы наследников по двум разным ветвям </w:t>
+          </w:r>
+          <w:proofErr w:type="spellStart"/>
+          <w:r>
+            <w:rPr>
+              <w:rFonts w:ascii="Times New Roman" w:hAnsi="Times New Roman" w:cs="Times New Roman"/>
+              <w:sz w:val="28"/>
+              <w:szCs w:val="28"/>
+              <w:lang w:val="ru-RU"/>
+            </w:rPr>
+            <w:t>наследов</w:t>
+          </w:r>
+          <w:proofErr w:type="spellEnd"/>
         </w:p>
         <w:p>
           <w:pPr>
@@ -665,6 +676,48 @@
               <w:szCs w:val="28"/>
               <w:lang w:val="ru-RU"/>
             </w:rPr>
+            <w:t>+</w:t>
+          </w:r>
+          <w:proofErr w:type="spellStart"/>
+          <w:r>
+            <w:rPr>
+              <w:rFonts w:ascii="Times New Roman" w:hAnsi="Times New Roman" w:cs="Times New Roman"/>
+              <w:sz w:val="28"/>
+              <w:szCs w:val="28"/>
+              <w:lang w:val="ru-RU"/>
+            </w:rPr>
+            <w:t>ания</w:t>
+          </w:r>
+          <w:proofErr w:type="spellEnd"/>
+          <w:r>
+            <w:rPr>
+              <w:rFonts w:ascii="Times New Roman" w:hAnsi="Times New Roman" w:cs="Times New Roman"/>
+              <w:sz w:val="28"/>
+              <w:szCs w:val="28"/>
+              <w:lang w:val="ru-RU"/>
+            </w:rPr>
+            <w:t xml:space="preserve"> (B←P1←P11 и B←P2←P21):</w:t>
+          </w:r>
+        </w:p>
+        <w:p>
+          <w:pPr>
+            <w:spacing w:line="360" w:lineRule="exact"/>
+            <w:ind w:firstLine="720"/>
+            <w:jc w:val="both"/>
+            <w:rPr>
+              <w:rFonts w:ascii="Times New Roman" w:hAnsi="Times New Roman" w:cs="Times New Roman"/>
+              <w:sz w:val="28"/>
+              <w:szCs w:val="28"/>
+              <w:lang w:val="ru-RU"/>
+            </w:rPr>
+          </w:pPr>
+          <w:r>
+            <w:rPr>
+              <w:rFonts w:ascii="Times New Roman" w:hAnsi="Times New Roman" w:cs="Times New Roman"/>
+              <w:sz w:val="28"/>
+              <w:szCs w:val="28"/>
+              <w:lang w:val="ru-RU"/>
+            </w:rPr>
             <w:t>-</w:t>
           </w:r>
           <w:r>
@@ -876,6 +929,7 @@
               <w:szCs w:val="28"/>
               <w:lang w:val="en-US"/>
             </w:rPr>
+            <w:lastRenderedPageBreak/>
             <w:drawing>
               <wp:inline distT="0" distB="0" distL="0" distR="0" wp14:anchorId="6D14FBCD" wp14:editId="599F43EA">
                 <wp:extent cx="5940425" cy="4312285"/>
@@ -1150,18 +1204,9 @@
               <w:rFonts w:ascii="Times New Roman" w:hAnsi="Times New Roman" w:cs="Times New Roman"/>
               <w:sz w:val="28"/>
               <w:szCs w:val="28"/>
-              <w:lang w:val="ru-RU"/>
-            </w:rPr>
-          </w:pPr>
-          <w:r>
-            <w:rPr>
-              <w:rFonts w:ascii="Times New Roman" w:hAnsi="Times New Roman" w:cs="Times New Roman"/>
-              <w:sz w:val="28"/>
-              <w:szCs w:val="28"/>
-              <w:lang w:val="ru-RU"/>
-            </w:rPr>
-            <w:t>Рисунок 1.3 – Часть программы 1</w:t>
-          </w:r>
+              <w:lang w:val="en-US"/>
+            </w:rPr>
+          </w:pPr>
         </w:p>
         <w:p>
           <w:pPr>
@@ -1569,7 +1614,47 @@
           <w:szCs w:val="28"/>
           <w:lang w:val="ru-RU"/>
         </w:rPr>
-        <w:t xml:space="preserve"> переопределение методов и организацию конструкторов, что позволит в будущем создавать нам более сложные и комплексные программы для решения конкретных задач.</w:t>
+        <w:t xml:space="preserve"> переопределение методов и организацию конструкторов, что позволит в будущем создавать нам более сложные и </w:t>
+      </w:r>
+      <w:proofErr w:type="spellStart"/>
+      <w:r>
+        <w:rPr>
+          <w:rFonts w:ascii="Times New Roman" w:hAnsi="Times New Roman" w:cs="Times New Roman"/>
+          <w:sz w:val="28"/>
+          <w:szCs w:val="28"/>
+          <w:lang w:val="ru-RU"/>
+        </w:rPr>
+        <w:t>компле</w:t>
+      </w:r>
+      <w:proofErr w:type="spellEnd"/>
+      <w:r>
+        <w:rPr>
+          <w:rFonts w:ascii="Times New Roman" w:hAnsi="Times New Roman" w:cs="Times New Roman"/>
+          <w:sz w:val="28"/>
+          <w:szCs w:val="28"/>
+          <w:lang w:val="ru-RU"/>
+        </w:rPr>
+        <w:t>5</w:t>
+      </w:r>
+      <w:proofErr w:type="spellStart"/>
+      <w:r>
+        <w:rPr>
+          <w:rFonts w:ascii="Times New Roman" w:hAnsi="Times New Roman" w:cs="Times New Roman"/>
+          <w:sz w:val="28"/>
+          <w:szCs w:val="28"/>
+          <w:lang w:val="ru-RU"/>
+        </w:rPr>
+        <w:t>ксные</w:t>
+      </w:r>
+      <w:proofErr w:type="spellEnd"/>
+      <w:r>
+        <w:rPr>
+          <w:rFonts w:ascii="Times New Roman" w:hAnsi="Times New Roman" w:cs="Times New Roman"/>
+          <w:sz w:val="28"/>
+          <w:szCs w:val="28"/>
+          <w:lang w:val="ru-RU"/>
+        </w:rPr>
+        <w:t xml:space="preserve"> программы для решения конкретных задач.</w:t>
       </w:r>
     </w:p>
     <w:sectPr>

</xml_diff>